<commit_message>
bestest of the bestest graphs
</commit_message>
<xml_diff>
--- a/results/graphs in a doc.docx
+++ b/results/graphs in a doc.docx
@@ -22,6 +22,9 @@
         </w:drawing>
       </w:r>
       <w:r>
+        <w:rPr>
+          <w:noProof/>
+        </w:rPr>
         <w:drawing>
           <wp:inline distT="0" distB="0" distL="0" distR="0">
             <wp:extent cx="4572000" cy="2743200"/>
@@ -165,6 +168,9 @@
         </w:drawing>
       </w:r>
       <w:r>
+        <w:rPr>
+          <w:noProof/>
+        </w:rPr>
         <w:lastRenderedPageBreak/>
         <w:drawing>
           <wp:inline distT="0" distB="0" distL="0" distR="0">
@@ -181,6 +187,9 @@
         </w:drawing>
       </w:r>
       <w:r>
+        <w:rPr>
+          <w:noProof/>
+        </w:rPr>
         <w:drawing>
           <wp:inline distT="0" distB="0" distL="0" distR="0">
             <wp:extent cx="4572000" cy="2743200"/>
@@ -196,14 +205,11 @@
         </w:drawing>
       </w:r>
       <w:r>
-        <w:rPr>
-          <w:noProof/>
-        </w:rPr>
         <w:drawing>
           <wp:inline distT="0" distB="0" distL="0" distR="0">
             <wp:extent cx="4572000" cy="2743200"/>
             <wp:effectExtent l="19050" t="0" r="19050" b="0"/>
-            <wp:docPr id="14" name="Chart 14"/>
+            <wp:docPr id="4" name="Chart 4"/>
             <wp:cNvGraphicFramePr/>
             <a:graphic xmlns:a="http://schemas.openxmlformats.org/drawingml/2006/main">
               <a:graphicData uri="http://schemas.openxmlformats.org/drawingml/2006/chart">
@@ -214,6 +220,9 @@
         </w:drawing>
       </w:r>
       <w:r>
+        <w:rPr>
+          <w:noProof/>
+        </w:rPr>
         <w:lastRenderedPageBreak/>
         <w:drawing>
           <wp:inline distT="0" distB="0" distL="0" distR="0">
@@ -230,6 +239,9 @@
         </w:drawing>
       </w:r>
       <w:r>
+        <w:rPr>
+          <w:noProof/>
+        </w:rPr>
         <w:drawing>
           <wp:inline distT="0" distB="0" distL="0" distR="0">
             <wp:extent cx="4572000" cy="2743200"/>
@@ -263,6 +275,9 @@
         </w:drawing>
       </w:r>
       <w:r>
+        <w:rPr>
+          <w:noProof/>
+        </w:rPr>
         <w:lastRenderedPageBreak/>
         <w:drawing>
           <wp:inline distT="0" distB="0" distL="0" distR="0">
@@ -300,6 +315,7 @@
         <w:rPr>
           <w:noProof/>
         </w:rPr>
+        <w:lastRenderedPageBreak/>
         <w:drawing>
           <wp:inline distT="0" distB="0" distL="0" distR="0">
             <wp:extent cx="4572000" cy="2743200"/>
@@ -315,6 +331,9 @@
         </w:drawing>
       </w:r>
       <w:r>
+        <w:rPr>
+          <w:noProof/>
+        </w:rPr>
         <w:drawing>
           <wp:inline distT="0" distB="0" distL="0" distR="0">
             <wp:extent cx="4572000" cy="2743200"/>
@@ -564,6 +583,7 @@
 
 <file path=word/charts/chart1.xml><?xml version="1.0" encoding="utf-8"?>
 <c:chartSpace xmlns:c="http://schemas.openxmlformats.org/drawingml/2006/chart" xmlns:a="http://schemas.openxmlformats.org/drawingml/2006/main" xmlns:r="http://schemas.openxmlformats.org/officeDocument/2006/relationships">
+  <c:date1904 val="1"/>
   <c:lang val="en-US"/>
   <c:chart>
     <c:title>
@@ -1537,11 +1557,11 @@
           </c:val>
         </c:ser>
         <c:marker val="1"/>
-        <c:axId val="94443392"/>
-        <c:axId val="94466048"/>
+        <c:axId val="91257472"/>
+        <c:axId val="91280128"/>
       </c:lineChart>
       <c:catAx>
-        <c:axId val="94443392"/>
+        <c:axId val="91257472"/>
         <c:scaling>
           <c:orientation val="minMax"/>
         </c:scaling>
@@ -1565,14 +1585,14 @@
           <c:layout/>
         </c:title>
         <c:tickLblPos val="nextTo"/>
-        <c:crossAx val="94466048"/>
+        <c:crossAx val="91280128"/>
         <c:crosses val="autoZero"/>
         <c:auto val="1"/>
         <c:lblAlgn val="ctr"/>
         <c:lblOffset val="100"/>
       </c:catAx>
       <c:valAx>
-        <c:axId val="94466048"/>
+        <c:axId val="91280128"/>
         <c:scaling>
           <c:orientation val="minMax"/>
         </c:scaling>
@@ -1598,7 +1618,7 @@
         </c:title>
         <c:numFmt formatCode="General" sourceLinked="1"/>
         <c:tickLblPos val="nextTo"/>
-        <c:crossAx val="94443392"/>
+        <c:crossAx val="91257472"/>
         <c:crosses val="autoZero"/>
         <c:crossBetween val="between"/>
       </c:valAx>
@@ -2588,11 +2608,11 @@
           </c:val>
         </c:ser>
         <c:marker val="1"/>
-        <c:axId val="108064128"/>
-        <c:axId val="118035584"/>
+        <c:axId val="71937024"/>
+        <c:axId val="71967872"/>
       </c:lineChart>
       <c:catAx>
-        <c:axId val="108064128"/>
+        <c:axId val="71937024"/>
         <c:scaling>
           <c:orientation val="minMax"/>
         </c:scaling>
@@ -2616,14 +2636,14 @@
           <c:layout/>
         </c:title>
         <c:tickLblPos val="nextTo"/>
-        <c:crossAx val="118035584"/>
+        <c:crossAx val="71967872"/>
         <c:crosses val="autoZero"/>
         <c:auto val="1"/>
         <c:lblAlgn val="ctr"/>
         <c:lblOffset val="100"/>
       </c:catAx>
       <c:valAx>
-        <c:axId val="118035584"/>
+        <c:axId val="71967872"/>
         <c:scaling>
           <c:orientation val="minMax"/>
         </c:scaling>
@@ -2649,7 +2669,7 @@
         </c:title>
         <c:numFmt formatCode="General" sourceLinked="1"/>
         <c:tickLblPos val="nextTo"/>
-        <c:crossAx val="108064128"/>
+        <c:crossAx val="71937024"/>
         <c:crosses val="autoZero"/>
         <c:crossBetween val="between"/>
       </c:valAx>
@@ -3639,11 +3659,11 @@
           </c:val>
         </c:ser>
         <c:marker val="1"/>
-        <c:axId val="100593024"/>
-        <c:axId val="100632064"/>
+        <c:axId val="71993984"/>
+        <c:axId val="72012544"/>
       </c:lineChart>
       <c:catAx>
-        <c:axId val="100593024"/>
+        <c:axId val="71993984"/>
         <c:scaling>
           <c:orientation val="minMax"/>
         </c:scaling>
@@ -3667,14 +3687,14 @@
           <c:layout/>
         </c:title>
         <c:tickLblPos val="nextTo"/>
-        <c:crossAx val="100632064"/>
+        <c:crossAx val="72012544"/>
         <c:crosses val="autoZero"/>
         <c:auto val="1"/>
         <c:lblAlgn val="ctr"/>
         <c:lblOffset val="100"/>
       </c:catAx>
       <c:valAx>
-        <c:axId val="100632064"/>
+        <c:axId val="72012544"/>
         <c:scaling>
           <c:orientation val="minMax"/>
         </c:scaling>
@@ -3700,7 +3720,7 @@
         </c:title>
         <c:numFmt formatCode="General" sourceLinked="1"/>
         <c:tickLblPos val="nextTo"/>
-        <c:crossAx val="100593024"/>
+        <c:crossAx val="71993984"/>
         <c:crosses val="autoZero"/>
         <c:crossBetween val="between"/>
       </c:valAx>
@@ -3772,13 +3792,13 @@
                   <c:v>0</c:v>
                 </c:pt>
                 <c:pt idx="6">
-                  <c:v>0</c:v>
+                  <c:v>1</c:v>
                 </c:pt>
                 <c:pt idx="7">
-                  <c:v>0</c:v>
+                  <c:v>1</c:v>
                 </c:pt>
                 <c:pt idx="8">
-                  <c:v>0</c:v>
+                  <c:v>1</c:v>
                 </c:pt>
                 <c:pt idx="9">
                   <c:v>1</c:v>
@@ -3820,76 +3840,76 @@
                   <c:v>1</c:v>
                 </c:pt>
                 <c:pt idx="22">
-                  <c:v>2</c:v>
+                  <c:v>1</c:v>
                 </c:pt>
                 <c:pt idx="23">
-                  <c:v>2</c:v>
+                  <c:v>1</c:v>
                 </c:pt>
                 <c:pt idx="24">
-                  <c:v>2</c:v>
+                  <c:v>1</c:v>
                 </c:pt>
                 <c:pt idx="25">
-                  <c:v>2</c:v>
+                  <c:v>1</c:v>
                 </c:pt>
                 <c:pt idx="26">
-                  <c:v>2</c:v>
+                  <c:v>1</c:v>
                 </c:pt>
                 <c:pt idx="27">
-                  <c:v>2</c:v>
+                  <c:v>1</c:v>
                 </c:pt>
                 <c:pt idx="28">
+                  <c:v>1</c:v>
+                </c:pt>
+                <c:pt idx="29">
+                  <c:v>1</c:v>
+                </c:pt>
+                <c:pt idx="30">
+                  <c:v>1</c:v>
+                </c:pt>
+                <c:pt idx="31">
+                  <c:v>1</c:v>
+                </c:pt>
+                <c:pt idx="32">
+                  <c:v>1</c:v>
+                </c:pt>
+                <c:pt idx="33">
+                  <c:v>1</c:v>
+                </c:pt>
+                <c:pt idx="34">
+                  <c:v>1</c:v>
+                </c:pt>
+                <c:pt idx="35">
+                  <c:v>1</c:v>
+                </c:pt>
+                <c:pt idx="36">
+                  <c:v>1</c:v>
+                </c:pt>
+                <c:pt idx="37">
                   <c:v>3</c:v>
                 </c:pt>
-                <c:pt idx="29">
+                <c:pt idx="38">
                   <c:v>3</c:v>
                 </c:pt>
-                <c:pt idx="30">
+                <c:pt idx="39">
                   <c:v>3</c:v>
                 </c:pt>
-                <c:pt idx="31">
+                <c:pt idx="40">
                   <c:v>3</c:v>
                 </c:pt>
-                <c:pt idx="32">
-                  <c:v>4</c:v>
-                </c:pt>
-                <c:pt idx="33">
-                  <c:v>4</c:v>
-                </c:pt>
-                <c:pt idx="34">
-                  <c:v>4</c:v>
-                </c:pt>
-                <c:pt idx="35">
-                  <c:v>4</c:v>
-                </c:pt>
-                <c:pt idx="36">
-                  <c:v>4</c:v>
-                </c:pt>
-                <c:pt idx="37">
-                  <c:v>4</c:v>
-                </c:pt>
-                <c:pt idx="38">
-                  <c:v>5</c:v>
-                </c:pt>
-                <c:pt idx="39">
-                  <c:v>5</c:v>
-                </c:pt>
-                <c:pt idx="40">
-                  <c:v>5</c:v>
-                </c:pt>
                 <c:pt idx="41">
-                  <c:v>5</c:v>
+                  <c:v>3</c:v>
                 </c:pt>
                 <c:pt idx="42">
-                  <c:v>5</c:v>
+                  <c:v>3</c:v>
                 </c:pt>
                 <c:pt idx="43">
-                  <c:v>5</c:v>
+                  <c:v>3</c:v>
                 </c:pt>
                 <c:pt idx="44">
-                  <c:v>5</c:v>
+                  <c:v>3</c:v>
                 </c:pt>
                 <c:pt idx="45">
-                  <c:v>5</c:v>
+                  <c:v>3</c:v>
                 </c:pt>
                 <c:pt idx="46">
                   <c:v>5</c:v>
@@ -3904,67 +3924,67 @@
                   <c:v>5</c:v>
                 </c:pt>
                 <c:pt idx="50">
-                  <c:v>6</c:v>
+                  <c:v>5</c:v>
                 </c:pt>
                 <c:pt idx="51">
-                  <c:v>6</c:v>
+                  <c:v>5</c:v>
                 </c:pt>
                 <c:pt idx="52">
-                  <c:v>6</c:v>
+                  <c:v>5</c:v>
                 </c:pt>
                 <c:pt idx="53">
-                  <c:v>6</c:v>
+                  <c:v>5</c:v>
                 </c:pt>
                 <c:pt idx="54">
-                  <c:v>6</c:v>
+                  <c:v>5</c:v>
                 </c:pt>
                 <c:pt idx="55">
-                  <c:v>6</c:v>
+                  <c:v>5</c:v>
                 </c:pt>
                 <c:pt idx="56">
-                  <c:v>6</c:v>
+                  <c:v>5</c:v>
                 </c:pt>
                 <c:pt idx="57">
-                  <c:v>6</c:v>
+                  <c:v>5</c:v>
                 </c:pt>
                 <c:pt idx="58">
-                  <c:v>6</c:v>
+                  <c:v>5</c:v>
                 </c:pt>
                 <c:pt idx="59">
-                  <c:v>6</c:v>
+                  <c:v>5</c:v>
                 </c:pt>
                 <c:pt idx="60">
-                  <c:v>7</c:v>
+                  <c:v>5</c:v>
                 </c:pt>
                 <c:pt idx="61">
-                  <c:v>7</c:v>
+                  <c:v>6</c:v>
                 </c:pt>
                 <c:pt idx="62">
-                  <c:v>7</c:v>
+                  <c:v>6</c:v>
                 </c:pt>
                 <c:pt idx="63">
-                  <c:v>7</c:v>
+                  <c:v>6</c:v>
                 </c:pt>
                 <c:pt idx="64">
-                  <c:v>7</c:v>
+                  <c:v>6</c:v>
                 </c:pt>
                 <c:pt idx="65">
-                  <c:v>7</c:v>
+                  <c:v>6</c:v>
                 </c:pt>
                 <c:pt idx="66">
-                  <c:v>7</c:v>
+                  <c:v>6</c:v>
                 </c:pt>
                 <c:pt idx="67">
-                  <c:v>7</c:v>
+                  <c:v>6</c:v>
                 </c:pt>
                 <c:pt idx="68">
-                  <c:v>7</c:v>
+                  <c:v>6</c:v>
                 </c:pt>
                 <c:pt idx="69">
-                  <c:v>7</c:v>
+                  <c:v>6</c:v>
                 </c:pt>
                 <c:pt idx="70">
-                  <c:v>7</c:v>
+                  <c:v>6</c:v>
                 </c:pt>
                 <c:pt idx="71">
                   <c:v>7</c:v>
@@ -3982,76 +4002,76 @@
                   <c:v>7</c:v>
                 </c:pt>
                 <c:pt idx="76">
-                  <c:v>8</c:v>
+                  <c:v>7</c:v>
                 </c:pt>
                 <c:pt idx="77">
-                  <c:v>8</c:v>
+                  <c:v>7</c:v>
                 </c:pt>
                 <c:pt idx="78">
-                  <c:v>8</c:v>
+                  <c:v>7</c:v>
                 </c:pt>
                 <c:pt idx="79">
-                  <c:v>8</c:v>
+                  <c:v>7</c:v>
                 </c:pt>
                 <c:pt idx="80">
-                  <c:v>8</c:v>
+                  <c:v>7</c:v>
                 </c:pt>
                 <c:pt idx="81">
-                  <c:v>8</c:v>
+                  <c:v>7</c:v>
                 </c:pt>
                 <c:pt idx="82">
-                  <c:v>8</c:v>
+                  <c:v>7</c:v>
                 </c:pt>
                 <c:pt idx="83">
-                  <c:v>8</c:v>
+                  <c:v>7</c:v>
                 </c:pt>
                 <c:pt idx="84">
-                  <c:v>8</c:v>
+                  <c:v>9</c:v>
                 </c:pt>
                 <c:pt idx="85">
-                  <c:v>8</c:v>
+                  <c:v>9</c:v>
                 </c:pt>
                 <c:pt idx="86">
-                  <c:v>8</c:v>
+                  <c:v>9</c:v>
                 </c:pt>
                 <c:pt idx="87">
-                  <c:v>8</c:v>
+                  <c:v>9</c:v>
                 </c:pt>
                 <c:pt idx="88">
-                  <c:v>8</c:v>
+                  <c:v>9</c:v>
                 </c:pt>
                 <c:pt idx="89">
-                  <c:v>8</c:v>
+                  <c:v>9</c:v>
                 </c:pt>
                 <c:pt idx="90">
-                  <c:v>8</c:v>
+                  <c:v>9</c:v>
                 </c:pt>
                 <c:pt idx="91">
-                  <c:v>8</c:v>
+                  <c:v>9</c:v>
                 </c:pt>
                 <c:pt idx="92">
-                  <c:v>8</c:v>
+                  <c:v>9</c:v>
                 </c:pt>
                 <c:pt idx="93">
-                  <c:v>8</c:v>
+                  <c:v>9</c:v>
                 </c:pt>
                 <c:pt idx="94">
-                  <c:v>8</c:v>
+                  <c:v>9</c:v>
                 </c:pt>
                 <c:pt idx="95">
-                  <c:v>8</c:v>
+                  <c:v>9</c:v>
                 </c:pt>
                 <c:pt idx="96">
-                  <c:v>8</c:v>
+                  <c:v>9</c:v>
                 </c:pt>
                 <c:pt idx="97">
-                  <c:v>8</c:v>
+                  <c:v>10</c:v>
                 </c:pt>
                 <c:pt idx="98">
-                  <c:v>8</c:v>
+                  <c:v>10</c:v>
                 </c:pt>
                 <c:pt idx="99">
-                  <c:v>8</c:v>
+                  <c:v>10</c:v>
                 </c:pt>
               </c:numCache>
             </c:numRef>
@@ -4103,10 +4123,10 @@
                   <c:v>0</c:v>
                 </c:pt>
                 <c:pt idx="11">
-                  <c:v>0</c:v>
+                  <c:v>1</c:v>
                 </c:pt>
                 <c:pt idx="12">
-                  <c:v>0</c:v>
+                  <c:v>1</c:v>
                 </c:pt>
                 <c:pt idx="13">
                   <c:v>1</c:v>
@@ -4151,79 +4171,79 @@
                   <c:v>1</c:v>
                 </c:pt>
                 <c:pt idx="27">
-                  <c:v>2</c:v>
+                  <c:v>1</c:v>
                 </c:pt>
                 <c:pt idx="28">
-                  <c:v>2</c:v>
+                  <c:v>1</c:v>
                 </c:pt>
                 <c:pt idx="29">
-                  <c:v>2</c:v>
+                  <c:v>1</c:v>
                 </c:pt>
                 <c:pt idx="30">
-                  <c:v>2</c:v>
+                  <c:v>1</c:v>
                 </c:pt>
                 <c:pt idx="31">
-                  <c:v>2</c:v>
+                  <c:v>1</c:v>
                 </c:pt>
                 <c:pt idx="32">
+                  <c:v>1</c:v>
+                </c:pt>
+                <c:pt idx="33">
+                  <c:v>1</c:v>
+                </c:pt>
+                <c:pt idx="34">
+                  <c:v>1</c:v>
+                </c:pt>
+                <c:pt idx="35">
+                  <c:v>1</c:v>
+                </c:pt>
+                <c:pt idx="36">
+                  <c:v>1</c:v>
+                </c:pt>
+                <c:pt idx="37">
+                  <c:v>1</c:v>
+                </c:pt>
+                <c:pt idx="38">
+                  <c:v>1</c:v>
+                </c:pt>
+                <c:pt idx="39">
+                  <c:v>1</c:v>
+                </c:pt>
+                <c:pt idx="40">
+                  <c:v>1</c:v>
+                </c:pt>
+                <c:pt idx="41">
+                  <c:v>1</c:v>
+                </c:pt>
+                <c:pt idx="42">
+                  <c:v>2</c:v>
+                </c:pt>
+                <c:pt idx="43">
+                  <c:v>2</c:v>
+                </c:pt>
+                <c:pt idx="44">
+                  <c:v>2</c:v>
+                </c:pt>
+                <c:pt idx="45">
+                  <c:v>2</c:v>
+                </c:pt>
+                <c:pt idx="46">
                   <c:v>3</c:v>
                 </c:pt>
-                <c:pt idx="33">
+                <c:pt idx="47">
                   <c:v>3</c:v>
                 </c:pt>
-                <c:pt idx="34">
+                <c:pt idx="48">
                   <c:v>3</c:v>
                 </c:pt>
-                <c:pt idx="35">
+                <c:pt idx="49">
                   <c:v>3</c:v>
                 </c:pt>
-                <c:pt idx="36">
+                <c:pt idx="50">
                   <c:v>3</c:v>
                 </c:pt>
-                <c:pt idx="37">
-                  <c:v>4</c:v>
-                </c:pt>
-                <c:pt idx="38">
-                  <c:v>4</c:v>
-                </c:pt>
-                <c:pt idx="39">
-                  <c:v>4</c:v>
-                </c:pt>
-                <c:pt idx="40">
-                  <c:v>4</c:v>
-                </c:pt>
-                <c:pt idx="41">
-                  <c:v>4</c:v>
-                </c:pt>
-                <c:pt idx="42">
-                  <c:v>5</c:v>
-                </c:pt>
-                <c:pt idx="43">
-                  <c:v>5</c:v>
-                </c:pt>
-                <c:pt idx="44">
-                  <c:v>5</c:v>
-                </c:pt>
-                <c:pt idx="45">
-                  <c:v>5</c:v>
-                </c:pt>
-                <c:pt idx="46">
-                  <c:v>5</c:v>
-                </c:pt>
-                <c:pt idx="47">
-                  <c:v>5</c:v>
-                </c:pt>
-                <c:pt idx="48">
-                  <c:v>5</c:v>
-                </c:pt>
-                <c:pt idx="49">
-                  <c:v>5</c:v>
-                </c:pt>
-                <c:pt idx="50">
-                  <c:v>5</c:v>
-                </c:pt>
                 <c:pt idx="51">
-                  <c:v>5</c:v>
+                  <c:v>3</c:v>
                 </c:pt>
                 <c:pt idx="52">
                   <c:v>5</c:v>
@@ -4241,64 +4261,64 @@
                   <c:v>5</c:v>
                 </c:pt>
                 <c:pt idx="57">
-                  <c:v>6</c:v>
+                  <c:v>5</c:v>
                 </c:pt>
                 <c:pt idx="58">
-                  <c:v>6</c:v>
+                  <c:v>5</c:v>
                 </c:pt>
                 <c:pt idx="59">
-                  <c:v>6</c:v>
+                  <c:v>5</c:v>
                 </c:pt>
                 <c:pt idx="60">
-                  <c:v>6</c:v>
+                  <c:v>5</c:v>
                 </c:pt>
                 <c:pt idx="61">
-                  <c:v>6</c:v>
+                  <c:v>5</c:v>
                 </c:pt>
                 <c:pt idx="62">
-                  <c:v>6</c:v>
+                  <c:v>5</c:v>
                 </c:pt>
                 <c:pt idx="63">
-                  <c:v>6</c:v>
+                  <c:v>5</c:v>
                 </c:pt>
                 <c:pt idx="64">
-                  <c:v>6</c:v>
+                  <c:v>5</c:v>
                 </c:pt>
                 <c:pt idx="65">
-                  <c:v>7</c:v>
+                  <c:v>5</c:v>
                 </c:pt>
                 <c:pt idx="66">
-                  <c:v>7</c:v>
+                  <c:v>5</c:v>
                 </c:pt>
                 <c:pt idx="67">
-                  <c:v>7</c:v>
+                  <c:v>6</c:v>
                 </c:pt>
                 <c:pt idx="68">
-                  <c:v>7</c:v>
+                  <c:v>6</c:v>
                 </c:pt>
                 <c:pt idx="69">
-                  <c:v>7</c:v>
+                  <c:v>6</c:v>
                 </c:pt>
                 <c:pt idx="70">
-                  <c:v>7</c:v>
+                  <c:v>6</c:v>
                 </c:pt>
                 <c:pt idx="71">
-                  <c:v>7</c:v>
+                  <c:v>6</c:v>
                 </c:pt>
                 <c:pt idx="72">
-                  <c:v>7</c:v>
+                  <c:v>6</c:v>
                 </c:pt>
                 <c:pt idx="73">
-                  <c:v>7</c:v>
+                  <c:v>6</c:v>
                 </c:pt>
                 <c:pt idx="74">
-                  <c:v>7</c:v>
+                  <c:v>6</c:v>
                 </c:pt>
                 <c:pt idx="75">
-                  <c:v>7</c:v>
+                  <c:v>6</c:v>
                 </c:pt>
                 <c:pt idx="76">
-                  <c:v>7</c:v>
+                  <c:v>6</c:v>
                 </c:pt>
                 <c:pt idx="77">
                   <c:v>7</c:v>
@@ -4310,64 +4330,64 @@
                   <c:v>7</c:v>
                 </c:pt>
                 <c:pt idx="80">
-                  <c:v>8</c:v>
+                  <c:v>7</c:v>
                 </c:pt>
                 <c:pt idx="81">
-                  <c:v>8</c:v>
+                  <c:v>7</c:v>
                 </c:pt>
                 <c:pt idx="82">
-                  <c:v>8</c:v>
+                  <c:v>7</c:v>
                 </c:pt>
                 <c:pt idx="83">
-                  <c:v>8</c:v>
+                  <c:v>7</c:v>
                 </c:pt>
                 <c:pt idx="84">
-                  <c:v>8</c:v>
+                  <c:v>7</c:v>
                 </c:pt>
                 <c:pt idx="85">
-                  <c:v>8</c:v>
+                  <c:v>7</c:v>
                 </c:pt>
                 <c:pt idx="86">
-                  <c:v>8</c:v>
+                  <c:v>7</c:v>
                 </c:pt>
                 <c:pt idx="87">
-                  <c:v>8</c:v>
+                  <c:v>7</c:v>
                 </c:pt>
                 <c:pt idx="88">
-                  <c:v>8</c:v>
+                  <c:v>7</c:v>
                 </c:pt>
                 <c:pt idx="89">
-                  <c:v>8</c:v>
+                  <c:v>7</c:v>
                 </c:pt>
                 <c:pt idx="90">
-                  <c:v>8</c:v>
+                  <c:v>7</c:v>
                 </c:pt>
                 <c:pt idx="91">
-                  <c:v>8</c:v>
+                  <c:v>7</c:v>
                 </c:pt>
                 <c:pt idx="92">
-                  <c:v>8</c:v>
+                  <c:v>7</c:v>
                 </c:pt>
                 <c:pt idx="93">
-                  <c:v>8</c:v>
+                  <c:v>7</c:v>
                 </c:pt>
                 <c:pt idx="94">
-                  <c:v>8</c:v>
+                  <c:v>7</c:v>
                 </c:pt>
                 <c:pt idx="95">
-                  <c:v>8</c:v>
+                  <c:v>7</c:v>
                 </c:pt>
                 <c:pt idx="96">
-                  <c:v>8</c:v>
+                  <c:v>7</c:v>
                 </c:pt>
                 <c:pt idx="97">
                   <c:v>8</c:v>
                 </c:pt>
                 <c:pt idx="98">
-                  <c:v>8</c:v>
+                  <c:v>9</c:v>
                 </c:pt>
                 <c:pt idx="99">
-                  <c:v>8</c:v>
+                  <c:v>9</c:v>
                 </c:pt>
               </c:numCache>
             </c:numRef>
@@ -4422,10 +4442,10 @@
                   <c:v>0</c:v>
                 </c:pt>
                 <c:pt idx="12">
-                  <c:v>0</c:v>
+                  <c:v>1</c:v>
                 </c:pt>
                 <c:pt idx="13">
-                  <c:v>0</c:v>
+                  <c:v>1</c:v>
                 </c:pt>
                 <c:pt idx="14">
                   <c:v>1</c:v>
@@ -4467,82 +4487,82 @@
                   <c:v>1</c:v>
                 </c:pt>
                 <c:pt idx="27">
-                  <c:v>2</c:v>
+                  <c:v>1</c:v>
                 </c:pt>
                 <c:pt idx="28">
-                  <c:v>2</c:v>
+                  <c:v>1</c:v>
                 </c:pt>
                 <c:pt idx="29">
-                  <c:v>2</c:v>
+                  <c:v>1</c:v>
                 </c:pt>
                 <c:pt idx="30">
-                  <c:v>2</c:v>
+                  <c:v>1</c:v>
                 </c:pt>
                 <c:pt idx="31">
-                  <c:v>2</c:v>
+                  <c:v>1</c:v>
                 </c:pt>
                 <c:pt idx="32">
-                  <c:v>2</c:v>
+                  <c:v>1</c:v>
                 </c:pt>
                 <c:pt idx="33">
+                  <c:v>1</c:v>
+                </c:pt>
+                <c:pt idx="34">
+                  <c:v>1</c:v>
+                </c:pt>
+                <c:pt idx="35">
+                  <c:v>1</c:v>
+                </c:pt>
+                <c:pt idx="36">
+                  <c:v>1</c:v>
+                </c:pt>
+                <c:pt idx="37">
+                  <c:v>1</c:v>
+                </c:pt>
+                <c:pt idx="38">
+                  <c:v>1</c:v>
+                </c:pt>
+                <c:pt idx="39">
+                  <c:v>1</c:v>
+                </c:pt>
+                <c:pt idx="40">
+                  <c:v>1</c:v>
+                </c:pt>
+                <c:pt idx="41">
+                  <c:v>1</c:v>
+                </c:pt>
+                <c:pt idx="42">
+                  <c:v>1</c:v>
+                </c:pt>
+                <c:pt idx="43">
+                  <c:v>2</c:v>
+                </c:pt>
+                <c:pt idx="44">
+                  <c:v>2</c:v>
+                </c:pt>
+                <c:pt idx="45">
+                  <c:v>2</c:v>
+                </c:pt>
+                <c:pt idx="46">
+                  <c:v>2</c:v>
+                </c:pt>
+                <c:pt idx="47">
                   <c:v>3</c:v>
                 </c:pt>
-                <c:pt idx="34">
+                <c:pt idx="48">
                   <c:v>3</c:v>
                 </c:pt>
-                <c:pt idx="35">
+                <c:pt idx="49">
                   <c:v>3</c:v>
                 </c:pt>
-                <c:pt idx="36">
+                <c:pt idx="50">
                   <c:v>3</c:v>
                 </c:pt>
-                <c:pt idx="37">
-                  <c:v>4</c:v>
-                </c:pt>
-                <c:pt idx="38">
-                  <c:v>4</c:v>
-                </c:pt>
-                <c:pt idx="39">
-                  <c:v>4</c:v>
-                </c:pt>
-                <c:pt idx="40">
-                  <c:v>4</c:v>
-                </c:pt>
-                <c:pt idx="41">
-                  <c:v>4</c:v>
-                </c:pt>
-                <c:pt idx="42">
-                  <c:v>4</c:v>
-                </c:pt>
-                <c:pt idx="43">
-                  <c:v>5</c:v>
-                </c:pt>
-                <c:pt idx="44">
-                  <c:v>5</c:v>
-                </c:pt>
-                <c:pt idx="45">
-                  <c:v>5</c:v>
-                </c:pt>
-                <c:pt idx="46">
-                  <c:v>5</c:v>
-                </c:pt>
-                <c:pt idx="47">
-                  <c:v>5</c:v>
-                </c:pt>
-                <c:pt idx="48">
-                  <c:v>5</c:v>
-                </c:pt>
-                <c:pt idx="49">
-                  <c:v>5</c:v>
-                </c:pt>
-                <c:pt idx="50">
-                  <c:v>5</c:v>
-                </c:pt>
                 <c:pt idx="51">
-                  <c:v>5</c:v>
+                  <c:v>3</c:v>
                 </c:pt>
                 <c:pt idx="52">
-                  <c:v>5</c:v>
+                  <c:v>3</c:v>
                 </c:pt>
                 <c:pt idx="53">
                   <c:v>5</c:v>
@@ -4560,64 +4580,64 @@
                   <c:v>5</c:v>
                 </c:pt>
                 <c:pt idx="58">
-                  <c:v>6</c:v>
+                  <c:v>5</c:v>
                 </c:pt>
                 <c:pt idx="59">
-                  <c:v>6</c:v>
+                  <c:v>5</c:v>
                 </c:pt>
                 <c:pt idx="60">
-                  <c:v>6</c:v>
+                  <c:v>5</c:v>
                 </c:pt>
                 <c:pt idx="61">
-                  <c:v>6</c:v>
+                  <c:v>5</c:v>
                 </c:pt>
                 <c:pt idx="62">
-                  <c:v>6</c:v>
+                  <c:v>5</c:v>
                 </c:pt>
                 <c:pt idx="63">
-                  <c:v>6</c:v>
+                  <c:v>5</c:v>
                 </c:pt>
                 <c:pt idx="64">
-                  <c:v>6</c:v>
+                  <c:v>5</c:v>
                 </c:pt>
                 <c:pt idx="65">
-                  <c:v>6</c:v>
+                  <c:v>5</c:v>
                 </c:pt>
                 <c:pt idx="66">
-                  <c:v>7</c:v>
+                  <c:v>5</c:v>
                 </c:pt>
                 <c:pt idx="67">
-                  <c:v>7</c:v>
+                  <c:v>5</c:v>
                 </c:pt>
                 <c:pt idx="68">
-                  <c:v>7</c:v>
+                  <c:v>6</c:v>
                 </c:pt>
                 <c:pt idx="69">
-                  <c:v>7</c:v>
+                  <c:v>6</c:v>
                 </c:pt>
                 <c:pt idx="70">
-                  <c:v>7</c:v>
+                  <c:v>6</c:v>
                 </c:pt>
                 <c:pt idx="71">
-                  <c:v>7</c:v>
+                  <c:v>6</c:v>
                 </c:pt>
                 <c:pt idx="72">
-                  <c:v>7</c:v>
+                  <c:v>6</c:v>
                 </c:pt>
                 <c:pt idx="73">
-                  <c:v>7</c:v>
+                  <c:v>6</c:v>
                 </c:pt>
                 <c:pt idx="74">
-                  <c:v>7</c:v>
+                  <c:v>6</c:v>
                 </c:pt>
                 <c:pt idx="75">
-                  <c:v>7</c:v>
+                  <c:v>6</c:v>
                 </c:pt>
                 <c:pt idx="76">
-                  <c:v>7</c:v>
+                  <c:v>6</c:v>
                 </c:pt>
                 <c:pt idx="77">
-                  <c:v>7</c:v>
+                  <c:v>6</c:v>
                 </c:pt>
                 <c:pt idx="78">
                   <c:v>7</c:v>
@@ -4629,72 +4649,72 @@
                   <c:v>7</c:v>
                 </c:pt>
                 <c:pt idx="81">
-                  <c:v>8</c:v>
+                  <c:v>7</c:v>
                 </c:pt>
                 <c:pt idx="82">
-                  <c:v>8</c:v>
+                  <c:v>7</c:v>
                 </c:pt>
                 <c:pt idx="83">
-                  <c:v>8</c:v>
+                  <c:v>7</c:v>
                 </c:pt>
                 <c:pt idx="84">
-                  <c:v>8</c:v>
+                  <c:v>7</c:v>
                 </c:pt>
                 <c:pt idx="85">
-                  <c:v>8</c:v>
+                  <c:v>7</c:v>
                 </c:pt>
                 <c:pt idx="86">
-                  <c:v>8</c:v>
+                  <c:v>7</c:v>
                 </c:pt>
                 <c:pt idx="87">
-                  <c:v>8</c:v>
+                  <c:v>7</c:v>
                 </c:pt>
                 <c:pt idx="88">
-                  <c:v>8</c:v>
+                  <c:v>7</c:v>
                 </c:pt>
                 <c:pt idx="89">
-                  <c:v>8</c:v>
+                  <c:v>7</c:v>
                 </c:pt>
                 <c:pt idx="90">
-                  <c:v>8</c:v>
+                  <c:v>7</c:v>
                 </c:pt>
                 <c:pt idx="91">
-                  <c:v>8</c:v>
+                  <c:v>7</c:v>
                 </c:pt>
                 <c:pt idx="92">
-                  <c:v>8</c:v>
+                  <c:v>7</c:v>
                 </c:pt>
                 <c:pt idx="93">
-                  <c:v>8</c:v>
+                  <c:v>7</c:v>
                 </c:pt>
                 <c:pt idx="94">
-                  <c:v>8</c:v>
+                  <c:v>7</c:v>
                 </c:pt>
                 <c:pt idx="95">
-                  <c:v>8</c:v>
+                  <c:v>7</c:v>
                 </c:pt>
                 <c:pt idx="96">
-                  <c:v>8</c:v>
+                  <c:v>7</c:v>
                 </c:pt>
                 <c:pt idx="97">
-                  <c:v>8</c:v>
+                  <c:v>7</c:v>
                 </c:pt>
                 <c:pt idx="98">
-                  <c:v>8</c:v>
+                  <c:v>7</c:v>
                 </c:pt>
                 <c:pt idx="99">
-                  <c:v>8</c:v>
+                  <c:v>9</c:v>
                 </c:pt>
               </c:numCache>
             </c:numRef>
           </c:val>
         </c:ser>
         <c:marker val="1"/>
-        <c:axId val="95309824"/>
-        <c:axId val="95311744"/>
+        <c:axId val="130236800"/>
+        <c:axId val="130239488"/>
       </c:lineChart>
       <c:catAx>
-        <c:axId val="95309824"/>
+        <c:axId val="130236800"/>
         <c:scaling>
           <c:orientation val="minMax"/>
         </c:scaling>
@@ -4718,14 +4738,14 @@
           <c:layout/>
         </c:title>
         <c:tickLblPos val="nextTo"/>
-        <c:crossAx val="95311744"/>
+        <c:crossAx val="130239488"/>
         <c:crosses val="autoZero"/>
         <c:auto val="1"/>
         <c:lblAlgn val="ctr"/>
         <c:lblOffset val="100"/>
       </c:catAx>
       <c:valAx>
-        <c:axId val="95311744"/>
+        <c:axId val="130239488"/>
         <c:scaling>
           <c:orientation val="minMax"/>
         </c:scaling>
@@ -4751,7 +4771,7 @@
         </c:title>
         <c:numFmt formatCode="General" sourceLinked="1"/>
         <c:tickLblPos val="nextTo"/>
-        <c:crossAx val="95309824"/>
+        <c:crossAx val="130236800"/>
         <c:crosses val="autoZero"/>
         <c:crossBetween val="between"/>
       </c:valAx>
@@ -4768,6 +4788,7 @@
 
 <file path=word/charts/chart13.xml><?xml version="1.0" encoding="utf-8"?>
 <c:chartSpace xmlns:c="http://schemas.openxmlformats.org/drawingml/2006/chart" xmlns:a="http://schemas.openxmlformats.org/drawingml/2006/main" xmlns:r="http://schemas.openxmlformats.org/officeDocument/2006/relationships">
+  <c:date1904 val="1"/>
   <c:lang val="en-US"/>
   <c:chart>
     <c:title>
@@ -5741,11 +5762,11 @@
           </c:val>
         </c:ser>
         <c:marker val="1"/>
-        <c:axId val="118051200"/>
-        <c:axId val="118053120"/>
+        <c:axId val="108730240"/>
+        <c:axId val="108740608"/>
       </c:lineChart>
       <c:catAx>
-        <c:axId val="118051200"/>
+        <c:axId val="108730240"/>
         <c:scaling>
           <c:orientation val="minMax"/>
         </c:scaling>
@@ -5769,14 +5790,14 @@
           <c:layout/>
         </c:title>
         <c:tickLblPos val="nextTo"/>
-        <c:crossAx val="118053120"/>
+        <c:crossAx val="108740608"/>
         <c:crosses val="autoZero"/>
         <c:auto val="1"/>
         <c:lblAlgn val="ctr"/>
         <c:lblOffset val="100"/>
       </c:catAx>
       <c:valAx>
-        <c:axId val="118053120"/>
+        <c:axId val="108740608"/>
         <c:scaling>
           <c:orientation val="minMax"/>
         </c:scaling>
@@ -5802,7 +5823,7 @@
         </c:title>
         <c:numFmt formatCode="General" sourceLinked="1"/>
         <c:tickLblPos val="nextTo"/>
-        <c:crossAx val="118051200"/>
+        <c:crossAx val="108730240"/>
         <c:crosses val="autoZero"/>
         <c:crossBetween val="between"/>
       </c:valAx>
@@ -6792,11 +6813,11 @@
           </c:val>
         </c:ser>
         <c:marker val="1"/>
-        <c:axId val="88599552"/>
-        <c:axId val="97654272"/>
+        <c:axId val="108754432"/>
+        <c:axId val="108756352"/>
       </c:lineChart>
       <c:catAx>
-        <c:axId val="88599552"/>
+        <c:axId val="108754432"/>
         <c:scaling>
           <c:orientation val="minMax"/>
         </c:scaling>
@@ -6820,14 +6841,14 @@
           <c:layout/>
         </c:title>
         <c:tickLblPos val="nextTo"/>
-        <c:crossAx val="97654272"/>
+        <c:crossAx val="108756352"/>
         <c:crosses val="autoZero"/>
         <c:auto val="1"/>
         <c:lblAlgn val="ctr"/>
         <c:lblOffset val="100"/>
       </c:catAx>
       <c:valAx>
-        <c:axId val="97654272"/>
+        <c:axId val="108756352"/>
         <c:scaling>
           <c:orientation val="minMax"/>
         </c:scaling>
@@ -6853,7 +6874,7 @@
         </c:title>
         <c:numFmt formatCode="General" sourceLinked="1"/>
         <c:tickLblPos val="nextTo"/>
-        <c:crossAx val="88599552"/>
+        <c:crossAx val="108754432"/>
         <c:crosses val="autoZero"/>
         <c:crossBetween val="between"/>
       </c:valAx>
@@ -7844,11 +7865,11 @@
           </c:val>
         </c:ser>
         <c:marker val="1"/>
-        <c:axId val="95472256"/>
-        <c:axId val="95499008"/>
+        <c:axId val="108930176"/>
+        <c:axId val="108932096"/>
       </c:lineChart>
       <c:catAx>
-        <c:axId val="95472256"/>
+        <c:axId val="108930176"/>
         <c:scaling>
           <c:orientation val="minMax"/>
         </c:scaling>
@@ -7872,14 +7893,14 @@
           <c:layout/>
         </c:title>
         <c:tickLblPos val="nextTo"/>
-        <c:crossAx val="95499008"/>
+        <c:crossAx val="108932096"/>
         <c:crosses val="autoZero"/>
         <c:auto val="1"/>
         <c:lblAlgn val="ctr"/>
         <c:lblOffset val="100"/>
       </c:catAx>
       <c:valAx>
-        <c:axId val="95499008"/>
+        <c:axId val="108932096"/>
         <c:scaling>
           <c:orientation val="minMax"/>
         </c:scaling>
@@ -7905,7 +7926,7 @@
         </c:title>
         <c:numFmt formatCode="General" sourceLinked="1"/>
         <c:tickLblPos val="nextTo"/>
-        <c:crossAx val="95472256"/>
+        <c:crossAx val="108930176"/>
         <c:crosses val="autoZero"/>
         <c:crossBetween val="between"/>
       </c:valAx>
@@ -8895,11 +8916,11 @@
           </c:val>
         </c:ser>
         <c:marker val="1"/>
-        <c:axId val="108173952"/>
-        <c:axId val="113391872"/>
+        <c:axId val="108974848"/>
+        <c:axId val="108976768"/>
       </c:lineChart>
       <c:catAx>
-        <c:axId val="108173952"/>
+        <c:axId val="108974848"/>
         <c:scaling>
           <c:orientation val="minMax"/>
         </c:scaling>
@@ -8923,14 +8944,14 @@
           <c:layout/>
         </c:title>
         <c:tickLblPos val="nextTo"/>
-        <c:crossAx val="113391872"/>
+        <c:crossAx val="108976768"/>
         <c:crosses val="autoZero"/>
         <c:auto val="1"/>
         <c:lblAlgn val="ctr"/>
         <c:lblOffset val="100"/>
       </c:catAx>
       <c:valAx>
-        <c:axId val="113391872"/>
+        <c:axId val="108976768"/>
         <c:scaling>
           <c:orientation val="minMax"/>
         </c:scaling>
@@ -8956,7 +8977,7 @@
         </c:title>
         <c:numFmt formatCode="General" sourceLinked="1"/>
         <c:tickLblPos val="nextTo"/>
-        <c:crossAx val="108173952"/>
+        <c:crossAx val="108974848"/>
         <c:crosses val="autoZero"/>
         <c:crossBetween val="between"/>
       </c:valAx>
@@ -8973,6 +8994,7 @@
 
 <file path=word/charts/chart17.xml><?xml version="1.0" encoding="utf-8"?>
 <c:chartSpace xmlns:c="http://schemas.openxmlformats.org/drawingml/2006/chart" xmlns:a="http://schemas.openxmlformats.org/drawingml/2006/main" xmlns:r="http://schemas.openxmlformats.org/officeDocument/2006/relationships">
+  <c:date1904 val="1"/>
   <c:lang val="en-US"/>
   <c:chart>
     <c:title>
@@ -8991,7 +9013,6 @@
           </a:p>
         </c:rich>
       </c:tx>
-      <c:layout/>
     </c:title>
     <c:plotArea>
       <c:layout/>
@@ -9946,11 +9967,11 @@
           </c:val>
         </c:ser>
         <c:marker val="1"/>
-        <c:axId val="95577600"/>
-        <c:axId val="95579520"/>
+        <c:axId val="108892544"/>
+        <c:axId val="108894464"/>
       </c:lineChart>
       <c:catAx>
-        <c:axId val="95577600"/>
+        <c:axId val="108892544"/>
         <c:scaling>
           <c:orientation val="minMax"/>
         </c:scaling>
@@ -9971,17 +9992,16 @@
               </a:p>
             </c:rich>
           </c:tx>
-          <c:layout/>
         </c:title>
         <c:tickLblPos val="nextTo"/>
-        <c:crossAx val="95579520"/>
+        <c:crossAx val="108894464"/>
         <c:crosses val="autoZero"/>
         <c:auto val="1"/>
         <c:lblAlgn val="ctr"/>
         <c:lblOffset val="100"/>
       </c:catAx>
       <c:valAx>
-        <c:axId val="95579520"/>
+        <c:axId val="108894464"/>
         <c:scaling>
           <c:orientation val="minMax"/>
         </c:scaling>
@@ -10003,18 +10023,16 @@
               </a:p>
             </c:rich>
           </c:tx>
-          <c:layout/>
         </c:title>
         <c:numFmt formatCode="General" sourceLinked="1"/>
         <c:tickLblPos val="nextTo"/>
-        <c:crossAx val="95577600"/>
+        <c:crossAx val="108892544"/>
         <c:crosses val="autoZero"/>
         <c:crossBetween val="between"/>
       </c:valAx>
     </c:plotArea>
     <c:legend>
       <c:legendPos val="r"/>
-      <c:layout/>
     </c:legend>
     <c:plotVisOnly val="1"/>
   </c:chart>
@@ -10042,7 +10060,6 @@
           </a:p>
         </c:rich>
       </c:tx>
-      <c:layout/>
     </c:title>
     <c:plotArea>
       <c:layout/>
@@ -10997,11 +11014,11 @@
           </c:val>
         </c:ser>
         <c:marker val="1"/>
-        <c:axId val="95622272"/>
-        <c:axId val="95624192"/>
+        <c:axId val="108916096"/>
+        <c:axId val="112215552"/>
       </c:lineChart>
       <c:catAx>
-        <c:axId val="95622272"/>
+        <c:axId val="108916096"/>
         <c:scaling>
           <c:orientation val="minMax"/>
         </c:scaling>
@@ -11022,17 +11039,16 @@
               </a:p>
             </c:rich>
           </c:tx>
-          <c:layout/>
         </c:title>
         <c:tickLblPos val="nextTo"/>
-        <c:crossAx val="95624192"/>
+        <c:crossAx val="112215552"/>
         <c:crosses val="autoZero"/>
         <c:auto val="1"/>
         <c:lblAlgn val="ctr"/>
         <c:lblOffset val="100"/>
       </c:catAx>
       <c:valAx>
-        <c:axId val="95624192"/>
+        <c:axId val="112215552"/>
         <c:scaling>
           <c:orientation val="minMax"/>
         </c:scaling>
@@ -11054,18 +11070,16 @@
               </a:p>
             </c:rich>
           </c:tx>
-          <c:layout/>
         </c:title>
         <c:numFmt formatCode="General" sourceLinked="1"/>
         <c:tickLblPos val="nextTo"/>
-        <c:crossAx val="95622272"/>
+        <c:crossAx val="108916096"/>
         <c:crosses val="autoZero"/>
         <c:crossBetween val="between"/>
       </c:valAx>
     </c:plotArea>
     <c:legend>
       <c:legendPos val="r"/>
-      <c:layout/>
     </c:legend>
     <c:plotVisOnly val="1"/>
   </c:chart>
@@ -11075,6 +11089,7 @@
 
 <file path=word/charts/chart19.xml><?xml version="1.0" encoding="utf-8"?>
 <c:chartSpace xmlns:c="http://schemas.openxmlformats.org/drawingml/2006/chart" xmlns:a="http://schemas.openxmlformats.org/drawingml/2006/main" xmlns:r="http://schemas.openxmlformats.org/officeDocument/2006/relationships">
+  <c:date1904 val="1"/>
   <c:lang val="en-US"/>
   <c:chart>
     <c:title>
@@ -11093,7 +11108,6 @@
           </a:p>
         </c:rich>
       </c:tx>
-      <c:layout/>
     </c:title>
     <c:plotArea>
       <c:layout/>
@@ -12048,11 +12062,11 @@
           </c:val>
         </c:ser>
         <c:marker val="1"/>
-        <c:axId val="117939584"/>
-        <c:axId val="117977856"/>
+        <c:axId val="112237568"/>
+        <c:axId val="112247936"/>
       </c:lineChart>
       <c:catAx>
-        <c:axId val="117939584"/>
+        <c:axId val="112237568"/>
         <c:scaling>
           <c:orientation val="minMax"/>
         </c:scaling>
@@ -12073,17 +12087,16 @@
               </a:p>
             </c:rich>
           </c:tx>
-          <c:layout/>
         </c:title>
         <c:tickLblPos val="nextTo"/>
-        <c:crossAx val="117977856"/>
+        <c:crossAx val="112247936"/>
         <c:crosses val="autoZero"/>
         <c:auto val="1"/>
         <c:lblAlgn val="ctr"/>
         <c:lblOffset val="100"/>
       </c:catAx>
       <c:valAx>
-        <c:axId val="117977856"/>
+        <c:axId val="112247936"/>
         <c:scaling>
           <c:orientation val="minMax"/>
         </c:scaling>
@@ -12105,18 +12118,16 @@
               </a:p>
             </c:rich>
           </c:tx>
-          <c:layout/>
         </c:title>
         <c:numFmt formatCode="General" sourceLinked="1"/>
         <c:tickLblPos val="nextTo"/>
-        <c:crossAx val="117939584"/>
+        <c:crossAx val="112237568"/>
         <c:crosses val="autoZero"/>
         <c:crossBetween val="between"/>
       </c:valAx>
     </c:plotArea>
     <c:legend>
       <c:legendPos val="r"/>
-      <c:layout/>
     </c:legend>
     <c:plotVisOnly val="1"/>
   </c:chart>
@@ -12126,6 +12137,7 @@
 
 <file path=word/charts/chart2.xml><?xml version="1.0" encoding="utf-8"?>
 <c:chartSpace xmlns:c="http://schemas.openxmlformats.org/drawingml/2006/chart" xmlns:a="http://schemas.openxmlformats.org/drawingml/2006/main" xmlns:r="http://schemas.openxmlformats.org/officeDocument/2006/relationships">
+  <c:date1904 val="1"/>
   <c:lang val="en-US"/>
   <c:chart>
     <c:title>
@@ -13099,11 +13111,11 @@
           </c:val>
         </c:ser>
         <c:marker val="1"/>
-        <c:axId val="118105600"/>
-        <c:axId val="118448128"/>
+        <c:axId val="114154496"/>
+        <c:axId val="114296320"/>
       </c:lineChart>
       <c:catAx>
-        <c:axId val="118105600"/>
+        <c:axId val="114154496"/>
         <c:scaling>
           <c:orientation val="minMax"/>
         </c:scaling>
@@ -13127,14 +13139,14 @@
           <c:layout/>
         </c:title>
         <c:tickLblPos val="nextTo"/>
-        <c:crossAx val="118448128"/>
+        <c:crossAx val="114296320"/>
         <c:crosses val="autoZero"/>
         <c:auto val="1"/>
         <c:lblAlgn val="ctr"/>
         <c:lblOffset val="100"/>
       </c:catAx>
       <c:valAx>
-        <c:axId val="118448128"/>
+        <c:axId val="114296320"/>
         <c:scaling>
           <c:orientation val="minMax"/>
         </c:scaling>
@@ -13160,7 +13172,7 @@
         </c:title>
         <c:numFmt formatCode="General" sourceLinked="1"/>
         <c:tickLblPos val="nextTo"/>
-        <c:crossAx val="118105600"/>
+        <c:crossAx val="114154496"/>
         <c:crosses val="autoZero"/>
         <c:crossBetween val="between"/>
       </c:valAx>
@@ -14151,11 +14163,11 @@
           </c:val>
         </c:ser>
         <c:marker val="1"/>
-        <c:axId val="94925952"/>
-        <c:axId val="94927872"/>
+        <c:axId val="114330624"/>
+        <c:axId val="114353280"/>
       </c:lineChart>
       <c:catAx>
-        <c:axId val="94925952"/>
+        <c:axId val="114330624"/>
         <c:scaling>
           <c:orientation val="minMax"/>
         </c:scaling>
@@ -14179,14 +14191,14 @@
           <c:layout/>
         </c:title>
         <c:tickLblPos val="nextTo"/>
-        <c:crossAx val="94927872"/>
+        <c:crossAx val="114353280"/>
         <c:crosses val="autoZero"/>
         <c:auto val="1"/>
         <c:lblAlgn val="ctr"/>
         <c:lblOffset val="100"/>
       </c:catAx>
       <c:valAx>
-        <c:axId val="94927872"/>
+        <c:axId val="114353280"/>
         <c:scaling>
           <c:orientation val="minMax"/>
         </c:scaling>
@@ -14212,7 +14224,7 @@
         </c:title>
         <c:numFmt formatCode="General" sourceLinked="1"/>
         <c:tickLblPos val="nextTo"/>
-        <c:crossAx val="94925952"/>
+        <c:crossAx val="114330624"/>
         <c:crosses val="autoZero"/>
         <c:crossBetween val="between"/>
       </c:valAx>
@@ -15203,11 +15215,11 @@
           </c:val>
         </c:ser>
         <c:marker val="1"/>
-        <c:axId val="94974720"/>
-        <c:axId val="94976640"/>
+        <c:axId val="71645824"/>
+        <c:axId val="71660288"/>
       </c:lineChart>
       <c:catAx>
-        <c:axId val="94974720"/>
+        <c:axId val="71645824"/>
         <c:scaling>
           <c:orientation val="minMax"/>
         </c:scaling>
@@ -15231,14 +15243,14 @@
           <c:layout/>
         </c:title>
         <c:tickLblPos val="nextTo"/>
-        <c:crossAx val="94976640"/>
+        <c:crossAx val="71660288"/>
         <c:crosses val="autoZero"/>
         <c:auto val="1"/>
         <c:lblAlgn val="ctr"/>
         <c:lblOffset val="100"/>
       </c:catAx>
       <c:valAx>
-        <c:axId val="94976640"/>
+        <c:axId val="71660288"/>
         <c:scaling>
           <c:orientation val="minMax"/>
         </c:scaling>
@@ -15264,7 +15276,7 @@
         </c:title>
         <c:numFmt formatCode="General" sourceLinked="1"/>
         <c:tickLblPos val="nextTo"/>
-        <c:crossAx val="94974720"/>
+        <c:crossAx val="71645824"/>
         <c:crosses val="autoZero"/>
         <c:crossBetween val="between"/>
       </c:valAx>
@@ -16255,11 +16267,11 @@
           </c:val>
         </c:ser>
         <c:marker val="1"/>
-        <c:axId val="95019392"/>
-        <c:axId val="95021312"/>
+        <c:axId val="71694592"/>
+        <c:axId val="71770496"/>
       </c:lineChart>
       <c:catAx>
-        <c:axId val="95019392"/>
+        <c:axId val="71694592"/>
         <c:scaling>
           <c:orientation val="minMax"/>
         </c:scaling>
@@ -16283,14 +16295,14 @@
           <c:layout/>
         </c:title>
         <c:tickLblPos val="nextTo"/>
-        <c:crossAx val="95021312"/>
+        <c:crossAx val="71770496"/>
         <c:crosses val="autoZero"/>
         <c:auto val="1"/>
         <c:lblAlgn val="ctr"/>
         <c:lblOffset val="100"/>
       </c:catAx>
       <c:valAx>
-        <c:axId val="95021312"/>
+        <c:axId val="71770496"/>
         <c:scaling>
           <c:orientation val="minMax"/>
         </c:scaling>
@@ -16316,7 +16328,7 @@
         </c:title>
         <c:numFmt formatCode="General" sourceLinked="1"/>
         <c:tickLblPos val="nextTo"/>
-        <c:crossAx val="95019392"/>
+        <c:crossAx val="71694592"/>
         <c:crosses val="autoZero"/>
         <c:crossBetween val="between"/>
       </c:valAx>
@@ -16333,6 +16345,7 @@
 
 <file path=word/charts/chart6.xml><?xml version="1.0" encoding="utf-8"?>
 <c:chartSpace xmlns:c="http://schemas.openxmlformats.org/drawingml/2006/chart" xmlns:a="http://schemas.openxmlformats.org/drawingml/2006/main" xmlns:r="http://schemas.openxmlformats.org/officeDocument/2006/relationships">
+  <c:date1904 val="1"/>
   <c:lang val="en-US"/>
   <c:chart>
     <c:title>
@@ -17306,11 +17319,11 @@
           </c:val>
         </c:ser>
         <c:marker val="1"/>
-        <c:axId val="95064064"/>
-        <c:axId val="95065984"/>
+        <c:axId val="71803648"/>
+        <c:axId val="71805568"/>
       </c:lineChart>
       <c:catAx>
-        <c:axId val="95064064"/>
+        <c:axId val="71803648"/>
         <c:scaling>
           <c:orientation val="minMax"/>
         </c:scaling>
@@ -17334,14 +17347,14 @@
           <c:layout/>
         </c:title>
         <c:tickLblPos val="nextTo"/>
-        <c:crossAx val="95065984"/>
+        <c:crossAx val="71805568"/>
         <c:crosses val="autoZero"/>
         <c:auto val="1"/>
         <c:lblAlgn val="ctr"/>
         <c:lblOffset val="100"/>
       </c:catAx>
       <c:valAx>
-        <c:axId val="95065984"/>
+        <c:axId val="71805568"/>
         <c:scaling>
           <c:orientation val="minMax"/>
         </c:scaling>
@@ -17367,7 +17380,7 @@
         </c:title>
         <c:numFmt formatCode="General" sourceLinked="1"/>
         <c:tickLblPos val="nextTo"/>
-        <c:crossAx val="95064064"/>
+        <c:crossAx val="71803648"/>
         <c:crosses val="autoZero"/>
         <c:crossBetween val="between"/>
       </c:valAx>
@@ -18358,11 +18371,11 @@
           </c:val>
         </c:ser>
         <c:marker val="1"/>
-        <c:axId val="95090944"/>
-        <c:axId val="95101312"/>
+        <c:axId val="71836032"/>
+        <c:axId val="71837952"/>
       </c:lineChart>
       <c:catAx>
-        <c:axId val="95090944"/>
+        <c:axId val="71836032"/>
         <c:scaling>
           <c:orientation val="minMax"/>
         </c:scaling>
@@ -18386,14 +18399,14 @@
           <c:layout/>
         </c:title>
         <c:tickLblPos val="nextTo"/>
-        <c:crossAx val="95101312"/>
+        <c:crossAx val="71837952"/>
         <c:crosses val="autoZero"/>
         <c:auto val="1"/>
         <c:lblAlgn val="ctr"/>
         <c:lblOffset val="100"/>
       </c:catAx>
       <c:valAx>
-        <c:axId val="95101312"/>
+        <c:axId val="71837952"/>
         <c:scaling>
           <c:orientation val="minMax"/>
         </c:scaling>
@@ -18419,7 +18432,7 @@
         </c:title>
         <c:numFmt formatCode="General" sourceLinked="1"/>
         <c:tickLblPos val="nextTo"/>
-        <c:crossAx val="95090944"/>
+        <c:crossAx val="71836032"/>
         <c:crosses val="autoZero"/>
         <c:crossBetween val="between"/>
       </c:valAx>
@@ -19410,11 +19423,11 @@
           </c:val>
         </c:ser>
         <c:marker val="1"/>
-        <c:axId val="95131520"/>
-        <c:axId val="95150080"/>
+        <c:axId val="71876608"/>
+        <c:axId val="71878528"/>
       </c:lineChart>
       <c:catAx>
-        <c:axId val="95131520"/>
+        <c:axId val="71876608"/>
         <c:scaling>
           <c:orientation val="minMax"/>
         </c:scaling>
@@ -19438,14 +19451,14 @@
           <c:layout/>
         </c:title>
         <c:tickLblPos val="nextTo"/>
-        <c:crossAx val="95150080"/>
+        <c:crossAx val="71878528"/>
         <c:crosses val="autoZero"/>
         <c:auto val="1"/>
         <c:lblAlgn val="ctr"/>
         <c:lblOffset val="100"/>
       </c:catAx>
       <c:valAx>
-        <c:axId val="95150080"/>
+        <c:axId val="71878528"/>
         <c:scaling>
           <c:orientation val="minMax"/>
         </c:scaling>
@@ -19471,7 +19484,7 @@
         </c:title>
         <c:numFmt formatCode="General" sourceLinked="1"/>
         <c:tickLblPos val="nextTo"/>
-        <c:crossAx val="95131520"/>
+        <c:crossAx val="71876608"/>
         <c:crosses val="autoZero"/>
         <c:crossBetween val="between"/>
       </c:valAx>
@@ -20462,11 +20475,11 @@
           </c:val>
         </c:ser>
         <c:marker val="1"/>
-        <c:axId val="95184000"/>
-        <c:axId val="95185920"/>
+        <c:axId val="71912832"/>
+        <c:axId val="71923200"/>
       </c:lineChart>
       <c:catAx>
-        <c:axId val="95184000"/>
+        <c:axId val="71912832"/>
         <c:scaling>
           <c:orientation val="minMax"/>
         </c:scaling>
@@ -20490,14 +20503,14 @@
           <c:layout/>
         </c:title>
         <c:tickLblPos val="nextTo"/>
-        <c:crossAx val="95185920"/>
+        <c:crossAx val="71923200"/>
         <c:crosses val="autoZero"/>
         <c:auto val="1"/>
         <c:lblAlgn val="ctr"/>
         <c:lblOffset val="100"/>
       </c:catAx>
       <c:valAx>
-        <c:axId val="95185920"/>
+        <c:axId val="71923200"/>
         <c:scaling>
           <c:orientation val="minMax"/>
         </c:scaling>
@@ -20523,7 +20536,7 @@
         </c:title>
         <c:numFmt formatCode="General" sourceLinked="1"/>
         <c:tickLblPos val="nextTo"/>
-        <c:crossAx val="95184000"/>
+        <c:crossAx val="71912832"/>
         <c:crosses val="autoZero"/>
         <c:crossBetween val="between"/>
       </c:valAx>

</xml_diff>